<commit_message>
remove notes, ready to send
</commit_message>
<xml_diff>
--- a/writing_blobs/solicitaties/sollicitatie_fablab-waag.docx
+++ b/writing_blobs/solicitaties/sollicitatie_fablab-waag.docx
@@ -564,451 +564,6 @@
         </w:rPr>
         <w:t>)</w:t>
       </w:r>
-    </w:p>
-    <w:p>
-      <w:pPr>
-        <w:pStyle w:val="NoSpacing"/>
-        <w:rPr>
-          <w:lang w:val="nl-NL"/>
-        </w:rPr>
-      </w:pPr>
-    </w:p>
-    <w:p>
-      <w:pPr>
-        <w:pStyle w:val="NoSpacing"/>
-        <w:rPr>
-          <w:lang w:val="nl-NL"/>
-        </w:rPr>
-      </w:pPr>
-    </w:p>
-    <w:p>
-      <w:pPr>
-        <w:pStyle w:val="NoSpacing"/>
-        <w:rPr>
-          <w:lang w:val="nl-NL"/>
-        </w:rPr>
-      </w:pPr>
-      <w:r>
-        <w:rPr>
-          <w:lang w:val="nl-NL"/>
-        </w:rPr>
-        <w:br w:type="page"/>
-      </w:r>
-    </w:p>
-    <w:p>
-      <w:pPr>
-        <w:pStyle w:val="NoSpacing"/>
-        <w:rPr>
-          <w:lang w:val="nl-NL"/>
-        </w:rPr>
-      </w:pPr>
-      <w:r>
-        <w:rPr>
-          <w:lang w:val="nl-NL"/>
-        </w:rPr>
-        <w:lastRenderedPageBreak/>
-        <w:t xml:space="preserve">C#, </w:t>
-      </w:r>
-    </w:p>
-    <w:p>
-      <w:pPr>
-        <w:pStyle w:val="NoSpacing"/>
-        <w:rPr>
-          <w:lang w:val="nl-NL"/>
-        </w:rPr>
-      </w:pPr>
-      <w:r>
-        <w:rPr>
-          <w:lang w:val="nl-NL"/>
-        </w:rPr>
-        <w:t>C,</w:t>
-      </w:r>
-    </w:p>
-    <w:p>
-      <w:pPr>
-        <w:pStyle w:val="NoSpacing"/>
-        <w:rPr>
-          <w:lang w:val="nl-NL"/>
-        </w:rPr>
-      </w:pPr>
-      <w:r>
-        <w:rPr>
-          <w:lang w:val="nl-NL"/>
-        </w:rPr>
-        <w:t>Java(/type)script,</w:t>
-      </w:r>
-    </w:p>
-    <w:p>
-      <w:pPr>
-        <w:pStyle w:val="NoSpacing"/>
-        <w:rPr>
-          <w:lang w:val="nl-NL"/>
-        </w:rPr>
-      </w:pPr>
-      <w:proofErr w:type="spellStart"/>
-      <w:r>
-        <w:rPr>
-          <w:lang w:val="nl-NL"/>
-        </w:rPr>
-        <w:t>svelte</w:t>
-      </w:r>
-      <w:proofErr w:type="spellEnd"/>
-      <w:r>
-        <w:rPr>
-          <w:lang w:val="nl-NL"/>
-        </w:rPr>
-        <w:t xml:space="preserve">, </w:t>
-      </w:r>
-      <w:proofErr w:type="spellStart"/>
-      <w:r>
-        <w:rPr>
-          <w:lang w:val="nl-NL"/>
-        </w:rPr>
-        <w:t>npm</w:t>
-      </w:r>
-      <w:proofErr w:type="spellEnd"/>
-      <w:r>
-        <w:rPr>
-          <w:lang w:val="nl-NL"/>
-        </w:rPr>
-        <w:t>,</w:t>
-      </w:r>
-    </w:p>
-    <w:p>
-      <w:pPr>
-        <w:pStyle w:val="NoSpacing"/>
-      </w:pPr>
-      <w:r>
-        <w:rPr>
-          <w:lang w:val="nl-NL"/>
-        </w:rPr>
-        <w:t xml:space="preserve"> </w:t>
-      </w:r>
-      <w:r>
-        <w:t xml:space="preserve">git, </w:t>
-      </w:r>
-    </w:p>
-    <w:p>
-      <w:pPr>
-        <w:pStyle w:val="NoSpacing"/>
-      </w:pPr>
-      <w:proofErr w:type="spellStart"/>
-      <w:r>
-        <w:t>linux</w:t>
-      </w:r>
-      <w:proofErr w:type="spellEnd"/>
-      <w:r>
-        <w:t xml:space="preserve">(Fedora, </w:t>
-      </w:r>
-      <w:proofErr w:type="spellStart"/>
-      <w:r>
-        <w:t>Nixos</w:t>
-      </w:r>
-      <w:proofErr w:type="spellEnd"/>
-      <w:r>
-        <w:t xml:space="preserve">), </w:t>
-      </w:r>
-    </w:p>
-    <w:p>
-      <w:pPr>
-        <w:pStyle w:val="NoSpacing"/>
-      </w:pPr>
-      <w:r>
-        <w:t xml:space="preserve">unity, </w:t>
-      </w:r>
-    </w:p>
-    <w:p>
-      <w:pPr>
-        <w:pStyle w:val="NoSpacing"/>
-        <w:rPr>
-          <w:lang w:val="nl-NL"/>
-        </w:rPr>
-      </w:pPr>
-      <w:proofErr w:type="spellStart"/>
-      <w:r>
-        <w:rPr>
-          <w:lang w:val="nl-NL"/>
-        </w:rPr>
-        <w:t>unreal</w:t>
-      </w:r>
-      <w:proofErr w:type="spellEnd"/>
-      <w:r>
-        <w:rPr>
-          <w:lang w:val="nl-NL"/>
-        </w:rPr>
-        <w:t xml:space="preserve"> engine 5, </w:t>
-      </w:r>
-    </w:p>
-    <w:p>
-      <w:pPr>
-        <w:pStyle w:val="NoSpacing"/>
-        <w:rPr>
-          <w:lang w:val="nl-NL"/>
-        </w:rPr>
-      </w:pPr>
-      <w:proofErr w:type="spellStart"/>
-      <w:r>
-        <w:rPr>
-          <w:lang w:val="nl-NL"/>
-        </w:rPr>
-        <w:t>neovim</w:t>
-      </w:r>
-      <w:proofErr w:type="spellEnd"/>
-      <w:r>
-        <w:rPr>
-          <w:lang w:val="nl-NL"/>
-        </w:rPr>
-        <w:t xml:space="preserve">, </w:t>
-      </w:r>
-    </w:p>
-    <w:p>
-      <w:pPr>
-        <w:pStyle w:val="NoSpacing"/>
-        <w:rPr>
-          <w:lang w:val="nl-NL"/>
-        </w:rPr>
-      </w:pPr>
-      <w:r>
-        <w:rPr>
-          <w:lang w:val="nl-NL"/>
-        </w:rPr>
-        <w:t xml:space="preserve">JB Rider (en andere varianten), </w:t>
-      </w:r>
-    </w:p>
-    <w:p>
-      <w:pPr>
-        <w:pStyle w:val="NoSpacing"/>
-        <w:rPr>
-          <w:lang w:val="nl-NL"/>
-        </w:rPr>
-      </w:pPr>
-      <w:proofErr w:type="spellStart"/>
-      <w:r>
-        <w:rPr>
-          <w:lang w:val="nl-NL"/>
-        </w:rPr>
-        <w:t>dotpeek</w:t>
-      </w:r>
-      <w:proofErr w:type="spellEnd"/>
-      <w:r>
-        <w:rPr>
-          <w:lang w:val="nl-NL"/>
-        </w:rPr>
-        <w:t xml:space="preserve">, </w:t>
-      </w:r>
-    </w:p>
-    <w:p>
-      <w:pPr>
-        <w:pStyle w:val="NoSpacing"/>
-        <w:rPr>
-          <w:lang w:val="nl-NL"/>
-        </w:rPr>
-      </w:pPr>
-      <w:proofErr w:type="spellStart"/>
-      <w:r>
-        <w:rPr>
-          <w:lang w:val="nl-NL"/>
-        </w:rPr>
-        <w:t>dnspy</w:t>
-      </w:r>
-      <w:proofErr w:type="spellEnd"/>
-      <w:r>
-        <w:rPr>
-          <w:lang w:val="nl-NL"/>
-        </w:rPr>
-        <w:t xml:space="preserve">, </w:t>
-      </w:r>
-    </w:p>
-    <w:p>
-      <w:pPr>
-        <w:pStyle w:val="NoSpacing"/>
-        <w:rPr>
-          <w:lang w:val="nl-NL"/>
-        </w:rPr>
-      </w:pPr>
-      <w:r>
-        <w:rPr>
-          <w:lang w:val="nl-NL"/>
-        </w:rPr>
-        <w:t xml:space="preserve">reverse engineering </w:t>
-      </w:r>
-    </w:p>
-    <w:p>
-      <w:pPr>
-        <w:pStyle w:val="NoSpacing"/>
-        <w:rPr>
-          <w:lang w:val="nl-NL"/>
-        </w:rPr>
-      </w:pPr>
-      <w:r>
-        <w:rPr>
-          <w:lang w:val="nl-NL"/>
-        </w:rPr>
-        <w:t>Scrum (</w:t>
-      </w:r>
-      <w:proofErr w:type="spellStart"/>
-      <w:r>
-        <w:rPr>
-          <w:lang w:val="nl-NL"/>
-        </w:rPr>
-        <w:t>trello</w:t>
-      </w:r>
-      <w:proofErr w:type="spellEnd"/>
-      <w:r>
-        <w:rPr>
-          <w:lang w:val="nl-NL"/>
-        </w:rPr>
-        <w:t>/</w:t>
-      </w:r>
-      <w:proofErr w:type="spellStart"/>
-      <w:r>
-        <w:rPr>
-          <w:lang w:val="nl-NL"/>
-        </w:rPr>
-        <w:t>github’s</w:t>
-      </w:r>
-      <w:proofErr w:type="spellEnd"/>
-      <w:r>
-        <w:rPr>
-          <w:lang w:val="nl-NL"/>
-        </w:rPr>
-        <w:t xml:space="preserve"> </w:t>
-      </w:r>
-      <w:proofErr w:type="spellStart"/>
-      <w:r>
-        <w:rPr>
-          <w:lang w:val="nl-NL"/>
-        </w:rPr>
-        <w:t>trello</w:t>
-      </w:r>
-      <w:proofErr w:type="spellEnd"/>
-      <w:r>
-        <w:rPr>
-          <w:lang w:val="nl-NL"/>
-        </w:rPr>
-        <w:t xml:space="preserve"> </w:t>
-      </w:r>
-      <w:proofErr w:type="spellStart"/>
-      <w:r>
-        <w:rPr>
-          <w:lang w:val="nl-NL"/>
-        </w:rPr>
-        <w:t>clone</w:t>
-      </w:r>
-      <w:proofErr w:type="spellEnd"/>
-      <w:r>
-        <w:rPr>
-          <w:lang w:val="nl-NL"/>
-        </w:rPr>
-        <w:t>).</w:t>
-      </w:r>
-    </w:p>
-    <w:p>
-      <w:pPr>
-        <w:pStyle w:val="NoSpacing"/>
-        <w:rPr>
-          <w:lang w:val="nl-NL"/>
-        </w:rPr>
-      </w:pPr>
-    </w:p>
-    <w:p>
-      <w:pPr>
-        <w:pStyle w:val="NoSpacing"/>
-        <w:rPr>
-          <w:lang w:val="nl-NL"/>
-        </w:rPr>
-      </w:pPr>
-    </w:p>
-    <w:p>
-      <w:pPr>
-        <w:pStyle w:val="NoSpacing"/>
-      </w:pPr>
-      <w:r>
-        <w:rPr>
-          <w:lang w:val="nl-NL"/>
-        </w:rPr>
-        <w:t>//</w:t>
-      </w:r>
-      <w:r>
-        <w:rPr>
-          <w:lang w:val="nl-NL"/>
-        </w:rPr>
-        <w:t xml:space="preserve"> (link) Ik word enthousiast van het idee te werken met ……. </w:t>
-      </w:r>
-      <w:r>
-        <w:t>(open source …..)</w:t>
-      </w:r>
-    </w:p>
-    <w:p>
-      <w:pPr>
-        <w:pStyle w:val="NoSpacing"/>
-      </w:pPr>
-      <w:r>
-        <w:t xml:space="preserve">(than say a </w:t>
-      </w:r>
-      <w:proofErr w:type="spellStart"/>
-      <w:r>
-        <w:t>webshop</w:t>
-      </w:r>
-      <w:proofErr w:type="spellEnd"/>
-      <w:r>
-        <w:t>, or anything marketing related)</w:t>
-      </w:r>
-    </w:p>
-    <w:p>
-      <w:pPr>
-        <w:pStyle w:val="NoSpacing"/>
-      </w:pPr>
-    </w:p>
-    <w:p>
-      <w:pPr>
-        <w:pStyle w:val="NoSpacing"/>
-        <w:rPr>
-          <w:lang w:val="nl-NL"/>
-        </w:rPr>
-      </w:pPr>
-      <w:r>
-        <w:rPr>
-          <w:lang w:val="nl-NL"/>
-        </w:rPr>
-        <w:t xml:space="preserve">In de eerste twee jaar van mijn opleiding is de aandacht vooral uitgegaan naar het werken met game engine </w:t>
-      </w:r>
-      <w:proofErr w:type="spellStart"/>
-      <w:r>
-        <w:rPr>
-          <w:lang w:val="nl-NL"/>
-        </w:rPr>
-        <w:t>Unity</w:t>
-      </w:r>
-      <w:proofErr w:type="spellEnd"/>
-      <w:r>
-        <w:rPr>
-          <w:lang w:val="nl-NL"/>
-        </w:rPr>
-        <w:t xml:space="preserve">. De hele ontwikkelingscyclus van een game is aan bod gekomen. Verder was er veel aandacht voor zelfstandig en in teamverband werken. Een project waar ik veel van geleerd heb is de Open Toren Dag in Amsterdam vorig jaar, waarbij ik met een groepje medestudenten gewerkt aan de VR-visualisatie van de </w:t>
-      </w:r>
-      <w:proofErr w:type="spellStart"/>
-      <w:r>
-        <w:rPr>
-          <w:lang w:val="nl-NL"/>
-        </w:rPr>
-        <w:t>Zuidas</w:t>
-      </w:r>
-      <w:proofErr w:type="spellEnd"/>
-      <w:r>
-        <w:rPr>
-          <w:lang w:val="nl-NL"/>
-        </w:rPr>
-        <w:t>.</w:t>
-      </w:r>
-    </w:p>
-    <w:p>
-      <w:pPr>
-        <w:pStyle w:val="NoSpacing"/>
-        <w:rPr>
-          <w:lang w:val="nl-NL"/>
-        </w:rPr>
-      </w:pPr>
     </w:p>
     <w:sectPr>
       <w:pgSz w:w="11906" w:h="16838"/>

</xml_diff>